<commit_message>
Update course notes for full stack development course
update notes from introduction part
</commit_message>
<xml_diff>
--- a/Full stack web development course notes.docx
+++ b/Full stack web development course notes.docx
@@ -2,6 +2,38 @@
 <file path=word/document.xml><?xml version="1.0" encoding="utf-8"?>
 <w:document xmlns:wpc="http://schemas.microsoft.com/office/word/2010/wordprocessingCanvas" xmlns:mc="http://schemas.openxmlformats.org/markup-compatibility/2006" xmlns:o="urn:schemas-microsoft-com:office:office" xmlns:r="http://schemas.openxmlformats.org/officeDocument/2006/relationships" xmlns:m="http://schemas.openxmlformats.org/officeDocument/2006/math" xmlns:v="urn:schemas-microsoft-com:vml" xmlns:wp14="http://schemas.microsoft.com/office/word/2010/wordprocessingDrawing" xmlns:wp="http://schemas.openxmlformats.org/drawingml/2006/wordprocessingDrawing" xmlns:w="http://schemas.openxmlformats.org/wordprocessingml/2006/main" xmlns:w14="http://schemas.microsoft.com/office/word/2010/wordml" xmlns:w10="urn:schemas-microsoft-com:office:word" xmlns:w15="http://schemas.microsoft.com/office/word/2012/wordml" xmlns:wpg="http://schemas.microsoft.com/office/word/2010/wordprocessingGroup" xmlns:wpi="http://schemas.microsoft.com/office/word/2010/wordprocessingInk" xmlns:wne="http://schemas.microsoft.com/office/word/2006/wordml" xmlns:wps="http://schemas.microsoft.com/office/word/2010/wordprocessingShape" xmlns:wpsCustomData="http://www.wps.cn/officeDocument/2013/wpsCustomData" mc:Ignorable="w14 w15 wp14">
   <w:body>
+    <w:p>
+      <w:pPr>
+        <w:rPr>
+          <w:sz w:val="21"/>
+          <w:szCs w:val="21"/>
+          <w:u w:val="single"/>
+        </w:rPr>
+      </w:pPr>
+    </w:p>
+    <w:p>
+      <w:pPr>
+        <w:rPr>
+          <w:b/>
+          <w:bCs/>
+          <w:sz w:val="32"/>
+          <w:szCs w:val="32"/>
+          <w:u w:val="single"/>
+          <w:lang w:val="en-US"/>
+        </w:rPr>
+      </w:pPr>
+      <w:r>
+        <w:rPr>
+          <w:b/>
+          <w:bCs/>
+          <w:sz w:val="32"/>
+          <w:szCs w:val="32"/>
+          <w:u w:val="single"/>
+          <w:lang w:val="en-US"/>
+        </w:rPr>
+        <w:t>1. Introduction</w:t>
+      </w:r>
+    </w:p>
     <w:p/>
     <w:p>
       <w:pPr>
@@ -11,20 +43,6 @@
       </w:pPr>
       <w:r>
         <w:rPr>
-          <w:lang w:val="en-US"/>
-        </w:rPr>
-        <w:t>1. Introduction</w:t>
-      </w:r>
-    </w:p>
-    <w:p/>
-    <w:p>
-      <w:pPr>
-        <w:rPr>
-          <w:lang w:val="en-US"/>
-        </w:rPr>
-      </w:pPr>
-      <w:r>
-        <w:rPr>
           <w:b/>
           <w:bCs/>
           <w:lang w:val="en-US"/>
@@ -242,6 +260,1370 @@
         </w:rPr>
         <w:t>&lt;/html&gt;</w:t>
       </w:r>
+    </w:p>
+    <w:p>
+      <w:pPr>
+        <w:rPr>
+          <w:lang w:val="en-US"/>
+        </w:rPr>
+      </w:pPr>
+    </w:p>
+    <w:p>
+      <w:pPr>
+        <w:rPr>
+          <w:b/>
+          <w:bCs/>
+          <w:sz w:val="22"/>
+          <w:szCs w:val="22"/>
+          <w:lang w:val="en-US"/>
+        </w:rPr>
+      </w:pPr>
+      <w:r>
+        <w:rPr>
+          <w:b/>
+          <w:bCs/>
+          <w:sz w:val="22"/>
+          <w:szCs w:val="22"/>
+          <w:lang w:val="en-US"/>
+        </w:rPr>
+        <w:t>HTML5</w:t>
+      </w:r>
+    </w:p>
+    <w:p>
+      <w:pPr>
+        <w:rPr>
+          <w:lang w:val="en-US"/>
+        </w:rPr>
+      </w:pPr>
+      <w:r>
+        <w:rPr>
+          <w:lang w:val="en-US"/>
+        </w:rPr>
+        <w:t>&lt;!DOCTYPE html&gt;</w:t>
+      </w:r>
+    </w:p>
+    <w:p>
+      <w:pPr>
+        <w:rPr>
+          <w:lang w:val="en-US"/>
+        </w:rPr>
+      </w:pPr>
+    </w:p>
+    <w:p>
+      <w:pPr>
+        <w:rPr>
+          <w:b/>
+          <w:bCs/>
+          <w:sz w:val="22"/>
+          <w:szCs w:val="22"/>
+          <w:lang w:val="en-US"/>
+        </w:rPr>
+      </w:pPr>
+      <w:r>
+        <w:rPr>
+          <w:b/>
+          <w:bCs/>
+          <w:sz w:val="22"/>
+          <w:szCs w:val="22"/>
+          <w:lang w:val="en-US"/>
+        </w:rPr>
+        <w:t>Closing tags</w:t>
+      </w:r>
+    </w:p>
+    <w:p>
+      <w:pPr>
+        <w:rPr>
+          <w:b w:val="0"/>
+          <w:bCs w:val="0"/>
+          <w:i w:val="0"/>
+          <w:iCs w:val="0"/>
+          <w:lang w:val="en-US"/>
+        </w:rPr>
+      </w:pPr>
+      <w:r>
+        <w:rPr>
+          <w:b w:val="0"/>
+          <w:bCs w:val="0"/>
+          <w:i w:val="0"/>
+          <w:iCs w:val="0"/>
+          <w:lang w:val="en-US"/>
+        </w:rPr>
+        <w:t xml:space="preserve">Not all tags have closing tags like paragraph </w:t>
+      </w:r>
+      <w:r>
+        <w:rPr>
+          <w:b/>
+          <w:bCs/>
+          <w:i w:val="0"/>
+          <w:iCs w:val="0"/>
+          <w:lang w:val="en-US"/>
+        </w:rPr>
+        <w:t>&lt;p&gt;&lt;/p&gt;</w:t>
+      </w:r>
+      <w:r>
+        <w:rPr>
+          <w:b w:val="0"/>
+          <w:bCs w:val="0"/>
+          <w:i w:val="0"/>
+          <w:iCs w:val="0"/>
+          <w:lang w:val="en-US"/>
+        </w:rPr>
+        <w:t xml:space="preserve">. Some of them can close themselves. An examle of this kind of tag is Line-Break tag - </w:t>
+      </w:r>
+      <w:r>
+        <w:rPr>
+          <w:b/>
+          <w:bCs/>
+          <w:i w:val="0"/>
+          <w:iCs w:val="0"/>
+          <w:lang w:val="en-US"/>
+        </w:rPr>
+        <w:t xml:space="preserve">&lt;br&gt; </w:t>
+      </w:r>
+      <w:r>
+        <w:rPr>
+          <w:b w:val="0"/>
+          <w:bCs w:val="0"/>
+          <w:i w:val="0"/>
+          <w:iCs w:val="0"/>
+          <w:lang w:val="en-US"/>
+        </w:rPr>
+        <w:t>or Self Closing Line-Break Tag</w:t>
+      </w:r>
+      <w:r>
+        <w:rPr>
+          <w:b/>
+          <w:bCs/>
+          <w:i w:val="0"/>
+          <w:iCs w:val="0"/>
+          <w:lang w:val="en-US"/>
+        </w:rPr>
+        <w:t xml:space="preserve"> &lt;br /&gt;</w:t>
+      </w:r>
+      <w:r>
+        <w:rPr>
+          <w:b w:val="0"/>
+          <w:bCs w:val="0"/>
+          <w:i w:val="0"/>
+          <w:iCs w:val="0"/>
+          <w:lang w:val="en-US"/>
+        </w:rPr>
+        <w:t>.</w:t>
+      </w:r>
+    </w:p>
+    <w:p>
+      <w:pPr>
+        <w:rPr>
+          <w:b w:val="0"/>
+          <w:bCs w:val="0"/>
+          <w:i w:val="0"/>
+          <w:iCs w:val="0"/>
+          <w:lang w:val="en-US"/>
+        </w:rPr>
+      </w:pPr>
+    </w:p>
+    <w:p>
+      <w:pPr>
+        <w:rPr>
+          <w:b/>
+          <w:bCs/>
+          <w:i w:val="0"/>
+          <w:iCs w:val="0"/>
+          <w:sz w:val="22"/>
+          <w:szCs w:val="22"/>
+          <w:lang w:val="en-US"/>
+        </w:rPr>
+      </w:pPr>
+      <w:r>
+        <w:rPr>
+          <w:b/>
+          <w:bCs/>
+          <w:i w:val="0"/>
+          <w:iCs w:val="0"/>
+          <w:sz w:val="22"/>
+          <w:szCs w:val="22"/>
+          <w:lang w:val="en-US"/>
+        </w:rPr>
+        <w:t>Common tags</w:t>
+      </w:r>
+    </w:p>
+    <w:p>
+      <w:pPr>
+        <w:rPr>
+          <w:b/>
+          <w:bCs/>
+          <w:i w:val="0"/>
+          <w:iCs w:val="0"/>
+          <w:lang w:val="en-US"/>
+        </w:rPr>
+      </w:pPr>
+    </w:p>
+    <w:tbl>
+      <w:tblPr>
+        <w:tblStyle w:val="6"/>
+        <w:tblW w:w="8522" w:type="dxa"/>
+        <w:tblInd w:w="0" w:type="dxa"/>
+        <w:tblBorders>
+          <w:top w:val="single" w:color="auto" w:sz="4" w:space="0"/>
+          <w:left w:val="single" w:color="auto" w:sz="4" w:space="0"/>
+          <w:bottom w:val="single" w:color="auto" w:sz="4" w:space="0"/>
+          <w:right w:val="single" w:color="auto" w:sz="4" w:space="0"/>
+          <w:insideH w:val="single" w:color="auto" w:sz="4" w:space="0"/>
+          <w:insideV w:val="single" w:color="auto" w:sz="4" w:space="0"/>
+        </w:tblBorders>
+        <w:tblLayout w:type="fixed"/>
+        <w:tblCellMar>
+          <w:left w:w="108" w:type="dxa"/>
+          <w:right w:w="108" w:type="dxa"/>
+        </w:tblCellMar>
+      </w:tblPr>
+      <w:tblGrid>
+        <w:gridCol w:w="4261"/>
+        <w:gridCol w:w="4261"/>
+      </w:tblGrid>
+      <w:tr>
+        <w:tblPrEx>
+          <w:tblBorders>
+            <w:top w:val="single" w:color="auto" w:sz="4" w:space="0"/>
+            <w:left w:val="single" w:color="auto" w:sz="4" w:space="0"/>
+            <w:bottom w:val="single" w:color="auto" w:sz="4" w:space="0"/>
+            <w:right w:val="single" w:color="auto" w:sz="4" w:space="0"/>
+            <w:insideH w:val="single" w:color="auto" w:sz="4" w:space="0"/>
+            <w:insideV w:val="single" w:color="auto" w:sz="4" w:space="0"/>
+          </w:tblBorders>
+          <w:tblLayout w:type="fixed"/>
+          <w:tblCellMar>
+            <w:left w:w="108" w:type="dxa"/>
+            <w:right w:w="108" w:type="dxa"/>
+          </w:tblCellMar>
+        </w:tblPrEx>
+        <w:tc>
+          <w:tcPr>
+            <w:tcW w:w="4261" w:type="dxa"/>
+          </w:tcPr>
+          <w:p>
+            <w:pPr>
+              <w:rPr>
+                <w:b w:val="0"/>
+                <w:bCs w:val="0"/>
+                <w:i w:val="0"/>
+                <w:iCs w:val="0"/>
+                <w:vertAlign w:val="baseline"/>
+                <w:lang w:val="en-US"/>
+              </w:rPr>
+            </w:pPr>
+            <w:r>
+              <w:rPr>
+                <w:b w:val="0"/>
+                <w:bCs w:val="0"/>
+                <w:i w:val="0"/>
+                <w:iCs w:val="0"/>
+                <w:vertAlign w:val="baseline"/>
+                <w:lang w:val="en-US"/>
+              </w:rPr>
+              <w:t>Paragraph &lt;p&gt;</w:t>
+            </w:r>
+          </w:p>
+        </w:tc>
+        <w:tc>
+          <w:tcPr>
+            <w:tcW w:w="4261" w:type="dxa"/>
+          </w:tcPr>
+          <w:p>
+            <w:pPr>
+              <w:rPr>
+                <w:b w:val="0"/>
+                <w:bCs w:val="0"/>
+                <w:i w:val="0"/>
+                <w:iCs w:val="0"/>
+                <w:vertAlign w:val="baseline"/>
+                <w:lang w:val="en-US"/>
+              </w:rPr>
+            </w:pPr>
+            <w:r>
+              <w:rPr>
+                <w:b w:val="0"/>
+                <w:bCs w:val="0"/>
+                <w:i w:val="0"/>
+                <w:iCs w:val="0"/>
+                <w:vertAlign w:val="baseline"/>
+                <w:lang w:val="en-US"/>
+              </w:rPr>
+              <w:t>Button &lt;button&gt;</w:t>
+            </w:r>
+          </w:p>
+        </w:tc>
+      </w:tr>
+      <w:tr>
+        <w:tblPrEx>
+          <w:tblBorders>
+            <w:top w:val="single" w:color="auto" w:sz="4" w:space="0"/>
+            <w:left w:val="single" w:color="auto" w:sz="4" w:space="0"/>
+            <w:bottom w:val="single" w:color="auto" w:sz="4" w:space="0"/>
+            <w:right w:val="single" w:color="auto" w:sz="4" w:space="0"/>
+            <w:insideH w:val="single" w:color="auto" w:sz="4" w:space="0"/>
+            <w:insideV w:val="single" w:color="auto" w:sz="4" w:space="0"/>
+          </w:tblBorders>
+          <w:tblLayout w:type="fixed"/>
+        </w:tblPrEx>
+        <w:tc>
+          <w:tcPr>
+            <w:tcW w:w="4261" w:type="dxa"/>
+          </w:tcPr>
+          <w:p>
+            <w:pPr>
+              <w:rPr>
+                <w:b w:val="0"/>
+                <w:bCs w:val="0"/>
+                <w:i w:val="0"/>
+                <w:iCs w:val="0"/>
+                <w:vertAlign w:val="baseline"/>
+                <w:lang w:val="en-US"/>
+              </w:rPr>
+            </w:pPr>
+            <w:r>
+              <w:rPr>
+                <w:b w:val="0"/>
+                <w:bCs w:val="0"/>
+                <w:i w:val="0"/>
+                <w:iCs w:val="0"/>
+                <w:vertAlign w:val="baseline"/>
+                <w:lang w:val="en-US"/>
+              </w:rPr>
+              <w:t>Headings &lt;h1&gt; - &lt;h6&gt;</w:t>
+            </w:r>
+          </w:p>
+        </w:tc>
+        <w:tc>
+          <w:tcPr>
+            <w:tcW w:w="4261" w:type="dxa"/>
+          </w:tcPr>
+          <w:p>
+            <w:pPr>
+              <w:rPr>
+                <w:b w:val="0"/>
+                <w:bCs w:val="0"/>
+                <w:i w:val="0"/>
+                <w:iCs w:val="0"/>
+                <w:vertAlign w:val="baseline"/>
+                <w:lang w:val="en-US"/>
+              </w:rPr>
+            </w:pPr>
+            <w:r>
+              <w:rPr>
+                <w:b w:val="0"/>
+                <w:bCs w:val="0"/>
+                <w:i w:val="0"/>
+                <w:iCs w:val="0"/>
+                <w:vertAlign w:val="baseline"/>
+                <w:lang w:val="en-US"/>
+              </w:rPr>
+              <w:t>Line Break &lt;br&gt;</w:t>
+            </w:r>
+          </w:p>
+        </w:tc>
+      </w:tr>
+      <w:tr>
+        <w:tblPrEx>
+          <w:tblBorders>
+            <w:top w:val="single" w:color="auto" w:sz="4" w:space="0"/>
+            <w:left w:val="single" w:color="auto" w:sz="4" w:space="0"/>
+            <w:bottom w:val="single" w:color="auto" w:sz="4" w:space="0"/>
+            <w:right w:val="single" w:color="auto" w:sz="4" w:space="0"/>
+            <w:insideH w:val="single" w:color="auto" w:sz="4" w:space="0"/>
+            <w:insideV w:val="single" w:color="auto" w:sz="4" w:space="0"/>
+          </w:tblBorders>
+          <w:tblLayout w:type="fixed"/>
+          <w:tblCellMar>
+            <w:left w:w="108" w:type="dxa"/>
+            <w:right w:w="108" w:type="dxa"/>
+          </w:tblCellMar>
+        </w:tblPrEx>
+        <w:tc>
+          <w:tcPr>
+            <w:tcW w:w="4261" w:type="dxa"/>
+          </w:tcPr>
+          <w:p>
+            <w:pPr>
+              <w:rPr>
+                <w:b w:val="0"/>
+                <w:bCs w:val="0"/>
+                <w:i w:val="0"/>
+                <w:iCs w:val="0"/>
+                <w:vertAlign w:val="baseline"/>
+                <w:lang w:val="en-US"/>
+              </w:rPr>
+            </w:pPr>
+            <w:r>
+              <w:rPr>
+                <w:b w:val="0"/>
+                <w:bCs w:val="0"/>
+                <w:i w:val="0"/>
+                <w:iCs w:val="0"/>
+                <w:vertAlign w:val="baseline"/>
+                <w:lang w:val="en-US"/>
+              </w:rPr>
+              <w:t>Link &lt;a&gt;</w:t>
+            </w:r>
+          </w:p>
+        </w:tc>
+        <w:tc>
+          <w:tcPr>
+            <w:tcW w:w="4261" w:type="dxa"/>
+          </w:tcPr>
+          <w:p>
+            <w:pPr>
+              <w:rPr>
+                <w:b w:val="0"/>
+                <w:bCs w:val="0"/>
+                <w:i w:val="0"/>
+                <w:iCs w:val="0"/>
+                <w:vertAlign w:val="baseline"/>
+                <w:lang w:val="en-US"/>
+              </w:rPr>
+            </w:pPr>
+            <w:r>
+              <w:rPr>
+                <w:b w:val="0"/>
+                <w:bCs w:val="0"/>
+                <w:i w:val="0"/>
+                <w:iCs w:val="0"/>
+                <w:vertAlign w:val="baseline"/>
+                <w:lang w:val="en-US"/>
+              </w:rPr>
+              <w:t>Horizontal Rule &lt;hr&gt;</w:t>
+            </w:r>
+          </w:p>
+        </w:tc>
+      </w:tr>
+      <w:tr>
+        <w:tblPrEx>
+          <w:tblBorders>
+            <w:top w:val="single" w:color="auto" w:sz="4" w:space="0"/>
+            <w:left w:val="single" w:color="auto" w:sz="4" w:space="0"/>
+            <w:bottom w:val="single" w:color="auto" w:sz="4" w:space="0"/>
+            <w:right w:val="single" w:color="auto" w:sz="4" w:space="0"/>
+            <w:insideH w:val="single" w:color="auto" w:sz="4" w:space="0"/>
+            <w:insideV w:val="single" w:color="auto" w:sz="4" w:space="0"/>
+          </w:tblBorders>
+          <w:tblLayout w:type="fixed"/>
+        </w:tblPrEx>
+        <w:tc>
+          <w:tcPr>
+            <w:tcW w:w="4261" w:type="dxa"/>
+          </w:tcPr>
+          <w:p>
+            <w:pPr>
+              <w:rPr>
+                <w:b w:val="0"/>
+                <w:bCs w:val="0"/>
+                <w:i w:val="0"/>
+                <w:iCs w:val="0"/>
+                <w:vertAlign w:val="baseline"/>
+                <w:lang w:val="en-US"/>
+              </w:rPr>
+            </w:pPr>
+            <w:r>
+              <w:rPr>
+                <w:b w:val="0"/>
+                <w:bCs w:val="0"/>
+                <w:i w:val="0"/>
+                <w:iCs w:val="0"/>
+                <w:vertAlign w:val="baseline"/>
+                <w:lang w:val="en-US"/>
+              </w:rPr>
+              <w:t>Image &lt;img&gt;</w:t>
+            </w:r>
+          </w:p>
+        </w:tc>
+        <w:tc>
+          <w:tcPr>
+            <w:tcW w:w="4261" w:type="dxa"/>
+          </w:tcPr>
+          <w:p>
+            <w:pPr>
+              <w:rPr>
+                <w:b w:val="0"/>
+                <w:bCs w:val="0"/>
+                <w:i w:val="0"/>
+                <w:iCs w:val="0"/>
+                <w:vertAlign w:val="baseline"/>
+                <w:lang w:val="en-US"/>
+              </w:rPr>
+            </w:pPr>
+            <w:r>
+              <w:rPr>
+                <w:b w:val="0"/>
+                <w:bCs w:val="0"/>
+                <w:i w:val="0"/>
+                <w:iCs w:val="0"/>
+                <w:vertAlign w:val="baseline"/>
+                <w:lang w:val="en-US"/>
+              </w:rPr>
+              <w:t>Division &lt;div&gt;</w:t>
+            </w:r>
+          </w:p>
+        </w:tc>
+      </w:tr>
+      <w:tr>
+        <w:tblPrEx>
+          <w:tblBorders>
+            <w:top w:val="single" w:color="auto" w:sz="4" w:space="0"/>
+            <w:left w:val="single" w:color="auto" w:sz="4" w:space="0"/>
+            <w:bottom w:val="single" w:color="auto" w:sz="4" w:space="0"/>
+            <w:right w:val="single" w:color="auto" w:sz="4" w:space="0"/>
+            <w:insideH w:val="single" w:color="auto" w:sz="4" w:space="0"/>
+            <w:insideV w:val="single" w:color="auto" w:sz="4" w:space="0"/>
+          </w:tblBorders>
+          <w:tblLayout w:type="fixed"/>
+          <w:tblCellMar>
+            <w:left w:w="108" w:type="dxa"/>
+            <w:right w:w="108" w:type="dxa"/>
+          </w:tblCellMar>
+        </w:tblPrEx>
+        <w:tc>
+          <w:tcPr>
+            <w:tcW w:w="4261" w:type="dxa"/>
+          </w:tcPr>
+          <w:p>
+            <w:pPr>
+              <w:rPr>
+                <w:b w:val="0"/>
+                <w:bCs w:val="0"/>
+                <w:i w:val="0"/>
+                <w:iCs w:val="0"/>
+                <w:vertAlign w:val="baseline"/>
+                <w:lang w:val="en-US"/>
+              </w:rPr>
+            </w:pPr>
+            <w:r>
+              <w:rPr>
+                <w:b w:val="0"/>
+                <w:bCs w:val="0"/>
+                <w:i w:val="0"/>
+                <w:iCs w:val="0"/>
+                <w:vertAlign w:val="baseline"/>
+                <w:lang w:val="en-US"/>
+              </w:rPr>
+              <w:t>Unordered List &lt;ul&gt;</w:t>
+            </w:r>
+          </w:p>
+        </w:tc>
+        <w:tc>
+          <w:tcPr>
+            <w:tcW w:w="4261" w:type="dxa"/>
+          </w:tcPr>
+          <w:p>
+            <w:pPr>
+              <w:rPr>
+                <w:b w:val="0"/>
+                <w:bCs w:val="0"/>
+                <w:i w:val="0"/>
+                <w:iCs w:val="0"/>
+                <w:vertAlign w:val="baseline"/>
+                <w:lang w:val="en-US"/>
+              </w:rPr>
+            </w:pPr>
+            <w:r>
+              <w:rPr>
+                <w:b w:val="0"/>
+                <w:bCs w:val="0"/>
+                <w:i w:val="0"/>
+                <w:iCs w:val="0"/>
+                <w:vertAlign w:val="baseline"/>
+                <w:lang w:val="en-US"/>
+              </w:rPr>
+              <w:t>HTML &lt;html&gt;</w:t>
+            </w:r>
+          </w:p>
+        </w:tc>
+      </w:tr>
+      <w:tr>
+        <w:tblPrEx>
+          <w:tblBorders>
+            <w:top w:val="single" w:color="auto" w:sz="4" w:space="0"/>
+            <w:left w:val="single" w:color="auto" w:sz="4" w:space="0"/>
+            <w:bottom w:val="single" w:color="auto" w:sz="4" w:space="0"/>
+            <w:right w:val="single" w:color="auto" w:sz="4" w:space="0"/>
+            <w:insideH w:val="single" w:color="auto" w:sz="4" w:space="0"/>
+            <w:insideV w:val="single" w:color="auto" w:sz="4" w:space="0"/>
+          </w:tblBorders>
+          <w:tblLayout w:type="fixed"/>
+          <w:tblCellMar>
+            <w:left w:w="108" w:type="dxa"/>
+            <w:right w:w="108" w:type="dxa"/>
+          </w:tblCellMar>
+        </w:tblPrEx>
+        <w:tc>
+          <w:tcPr>
+            <w:tcW w:w="4261" w:type="dxa"/>
+          </w:tcPr>
+          <w:p>
+            <w:pPr>
+              <w:rPr>
+                <w:b w:val="0"/>
+                <w:bCs w:val="0"/>
+                <w:i w:val="0"/>
+                <w:iCs w:val="0"/>
+                <w:vertAlign w:val="baseline"/>
+                <w:lang w:val="en-US"/>
+              </w:rPr>
+            </w:pPr>
+            <w:r>
+              <w:rPr>
+                <w:b w:val="0"/>
+                <w:bCs w:val="0"/>
+                <w:i w:val="0"/>
+                <w:iCs w:val="0"/>
+                <w:vertAlign w:val="baseline"/>
+                <w:lang w:val="en-US"/>
+              </w:rPr>
+              <w:t>Ordered List &lt;ol&gt;</w:t>
+            </w:r>
+          </w:p>
+        </w:tc>
+        <w:tc>
+          <w:tcPr>
+            <w:tcW w:w="4261" w:type="dxa"/>
+          </w:tcPr>
+          <w:p>
+            <w:pPr>
+              <w:rPr>
+                <w:b w:val="0"/>
+                <w:bCs w:val="0"/>
+                <w:i w:val="0"/>
+                <w:iCs w:val="0"/>
+                <w:vertAlign w:val="baseline"/>
+                <w:lang w:val="en-US"/>
+              </w:rPr>
+            </w:pPr>
+            <w:r>
+              <w:rPr>
+                <w:b w:val="0"/>
+                <w:bCs w:val="0"/>
+                <w:i w:val="0"/>
+                <w:iCs w:val="0"/>
+                <w:vertAlign w:val="baseline"/>
+                <w:lang w:val="en-US"/>
+              </w:rPr>
+              <w:t>Head &lt;head&gt;</w:t>
+            </w:r>
+          </w:p>
+        </w:tc>
+      </w:tr>
+      <w:tr>
+        <w:tblPrEx>
+          <w:tblBorders>
+            <w:top w:val="single" w:color="auto" w:sz="4" w:space="0"/>
+            <w:left w:val="single" w:color="auto" w:sz="4" w:space="0"/>
+            <w:bottom w:val="single" w:color="auto" w:sz="4" w:space="0"/>
+            <w:right w:val="single" w:color="auto" w:sz="4" w:space="0"/>
+            <w:insideH w:val="single" w:color="auto" w:sz="4" w:space="0"/>
+            <w:insideV w:val="single" w:color="auto" w:sz="4" w:space="0"/>
+          </w:tblBorders>
+          <w:tblLayout w:type="fixed"/>
+        </w:tblPrEx>
+        <w:tc>
+          <w:tcPr>
+            <w:tcW w:w="4261" w:type="dxa"/>
+          </w:tcPr>
+          <w:p>
+            <w:pPr>
+              <w:rPr>
+                <w:b w:val="0"/>
+                <w:bCs w:val="0"/>
+                <w:i w:val="0"/>
+                <w:iCs w:val="0"/>
+                <w:vertAlign w:val="baseline"/>
+                <w:lang w:val="en-US"/>
+              </w:rPr>
+            </w:pPr>
+            <w:r>
+              <w:rPr>
+                <w:b w:val="0"/>
+                <w:bCs w:val="0"/>
+                <w:i w:val="0"/>
+                <w:iCs w:val="0"/>
+                <w:vertAlign w:val="baseline"/>
+                <w:lang w:val="en-US"/>
+              </w:rPr>
+              <w:t>List Item &lt;li&gt;</w:t>
+            </w:r>
+          </w:p>
+        </w:tc>
+        <w:tc>
+          <w:tcPr>
+            <w:tcW w:w="4261" w:type="dxa"/>
+          </w:tcPr>
+          <w:p>
+            <w:pPr>
+              <w:rPr>
+                <w:b w:val="0"/>
+                <w:bCs w:val="0"/>
+                <w:i w:val="0"/>
+                <w:iCs w:val="0"/>
+                <w:vertAlign w:val="baseline"/>
+                <w:lang w:val="en-US"/>
+              </w:rPr>
+            </w:pPr>
+            <w:r>
+              <w:rPr>
+                <w:b w:val="0"/>
+                <w:bCs w:val="0"/>
+                <w:i w:val="0"/>
+                <w:iCs w:val="0"/>
+                <w:vertAlign w:val="baseline"/>
+                <w:lang w:val="en-US"/>
+              </w:rPr>
+              <w:t>Body &lt;body&gt;</w:t>
+            </w:r>
+          </w:p>
+        </w:tc>
+      </w:tr>
+      <w:tr>
+        <w:tblPrEx>
+          <w:tblBorders>
+            <w:top w:val="single" w:color="auto" w:sz="4" w:space="0"/>
+            <w:left w:val="single" w:color="auto" w:sz="4" w:space="0"/>
+            <w:bottom w:val="single" w:color="auto" w:sz="4" w:space="0"/>
+            <w:right w:val="single" w:color="auto" w:sz="4" w:space="0"/>
+            <w:insideH w:val="single" w:color="auto" w:sz="4" w:space="0"/>
+            <w:insideV w:val="single" w:color="auto" w:sz="4" w:space="0"/>
+          </w:tblBorders>
+          <w:tblLayout w:type="fixed"/>
+          <w:tblCellMar>
+            <w:left w:w="108" w:type="dxa"/>
+            <w:right w:w="108" w:type="dxa"/>
+          </w:tblCellMar>
+        </w:tblPrEx>
+        <w:tc>
+          <w:tcPr>
+            <w:tcW w:w="4261" w:type="dxa"/>
+          </w:tcPr>
+          <w:p>
+            <w:pPr>
+              <w:rPr>
+                <w:b w:val="0"/>
+                <w:bCs w:val="0"/>
+                <w:i w:val="0"/>
+                <w:iCs w:val="0"/>
+                <w:vertAlign w:val="baseline"/>
+                <w:lang w:val="en-US"/>
+              </w:rPr>
+            </w:pPr>
+            <w:r>
+              <w:rPr>
+                <w:b w:val="0"/>
+                <w:bCs w:val="0"/>
+                <w:i w:val="0"/>
+                <w:iCs w:val="0"/>
+                <w:vertAlign w:val="baseline"/>
+                <w:lang w:val="en-US"/>
+              </w:rPr>
+              <w:t>Table &lt;table&gt;</w:t>
+            </w:r>
+          </w:p>
+        </w:tc>
+        <w:tc>
+          <w:tcPr>
+            <w:tcW w:w="4261" w:type="dxa"/>
+          </w:tcPr>
+          <w:p>
+            <w:pPr>
+              <w:rPr>
+                <w:b w:val="0"/>
+                <w:bCs w:val="0"/>
+                <w:i w:val="0"/>
+                <w:iCs w:val="0"/>
+                <w:vertAlign w:val="baseline"/>
+                <w:lang w:val="en-US"/>
+              </w:rPr>
+            </w:pPr>
+            <w:r>
+              <w:rPr>
+                <w:b w:val="0"/>
+                <w:bCs w:val="0"/>
+                <w:i w:val="0"/>
+                <w:iCs w:val="0"/>
+                <w:vertAlign w:val="baseline"/>
+                <w:lang w:val="en-US"/>
+              </w:rPr>
+              <w:t>Strong &lt;strong&gt;</w:t>
+            </w:r>
+          </w:p>
+        </w:tc>
+      </w:tr>
+      <w:tr>
+        <w:tblPrEx>
+          <w:tblBorders>
+            <w:top w:val="single" w:color="auto" w:sz="4" w:space="0"/>
+            <w:left w:val="single" w:color="auto" w:sz="4" w:space="0"/>
+            <w:bottom w:val="single" w:color="auto" w:sz="4" w:space="0"/>
+            <w:right w:val="single" w:color="auto" w:sz="4" w:space="0"/>
+            <w:insideH w:val="single" w:color="auto" w:sz="4" w:space="0"/>
+            <w:insideV w:val="single" w:color="auto" w:sz="4" w:space="0"/>
+          </w:tblBorders>
+          <w:tblLayout w:type="fixed"/>
+          <w:tblCellMar>
+            <w:left w:w="108" w:type="dxa"/>
+            <w:right w:w="108" w:type="dxa"/>
+          </w:tblCellMar>
+        </w:tblPrEx>
+        <w:tc>
+          <w:tcPr>
+            <w:tcW w:w="4261" w:type="dxa"/>
+          </w:tcPr>
+          <w:p>
+            <w:pPr>
+              <w:rPr>
+                <w:b w:val="0"/>
+                <w:bCs w:val="0"/>
+                <w:i w:val="0"/>
+                <w:iCs w:val="0"/>
+                <w:vertAlign w:val="baseline"/>
+                <w:lang w:val="en-US"/>
+              </w:rPr>
+            </w:pPr>
+            <w:r>
+              <w:rPr>
+                <w:b w:val="0"/>
+                <w:bCs w:val="0"/>
+                <w:i w:val="0"/>
+                <w:iCs w:val="0"/>
+                <w:vertAlign w:val="baseline"/>
+                <w:lang w:val="en-US"/>
+              </w:rPr>
+              <w:t>Form &lt;form&gt;</w:t>
+            </w:r>
+          </w:p>
+        </w:tc>
+        <w:tc>
+          <w:tcPr>
+            <w:tcW w:w="4261" w:type="dxa"/>
+          </w:tcPr>
+          <w:p>
+            <w:pPr>
+              <w:rPr>
+                <w:b w:val="0"/>
+                <w:bCs w:val="0"/>
+                <w:i w:val="0"/>
+                <w:iCs w:val="0"/>
+                <w:vertAlign w:val="baseline"/>
+                <w:lang w:val="en-US"/>
+              </w:rPr>
+            </w:pPr>
+          </w:p>
+        </w:tc>
+      </w:tr>
+      <w:tr>
+        <w:tblPrEx>
+          <w:tblBorders>
+            <w:top w:val="single" w:color="auto" w:sz="4" w:space="0"/>
+            <w:left w:val="single" w:color="auto" w:sz="4" w:space="0"/>
+            <w:bottom w:val="single" w:color="auto" w:sz="4" w:space="0"/>
+            <w:right w:val="single" w:color="auto" w:sz="4" w:space="0"/>
+            <w:insideH w:val="single" w:color="auto" w:sz="4" w:space="0"/>
+            <w:insideV w:val="single" w:color="auto" w:sz="4" w:space="0"/>
+          </w:tblBorders>
+          <w:tblLayout w:type="fixed"/>
+          <w:tblCellMar>
+            <w:left w:w="108" w:type="dxa"/>
+            <w:right w:w="108" w:type="dxa"/>
+          </w:tblCellMar>
+        </w:tblPrEx>
+        <w:tc>
+          <w:tcPr>
+            <w:tcW w:w="4261" w:type="dxa"/>
+          </w:tcPr>
+          <w:p>
+            <w:pPr>
+              <w:rPr>
+                <w:b w:val="0"/>
+                <w:bCs w:val="0"/>
+                <w:i w:val="0"/>
+                <w:iCs w:val="0"/>
+                <w:vertAlign w:val="baseline"/>
+                <w:lang w:val="en-US"/>
+              </w:rPr>
+            </w:pPr>
+            <w:r>
+              <w:rPr>
+                <w:b w:val="0"/>
+                <w:bCs w:val="0"/>
+                <w:i w:val="0"/>
+                <w:iCs w:val="0"/>
+                <w:vertAlign w:val="baseline"/>
+                <w:lang w:val="en-US"/>
+              </w:rPr>
+              <w:t>Input &lt;input&gt;</w:t>
+            </w:r>
+          </w:p>
+        </w:tc>
+        <w:tc>
+          <w:tcPr>
+            <w:tcW w:w="4261" w:type="dxa"/>
+          </w:tcPr>
+          <w:p>
+            <w:pPr>
+              <w:rPr>
+                <w:b w:val="0"/>
+                <w:bCs w:val="0"/>
+                <w:i w:val="0"/>
+                <w:iCs w:val="0"/>
+                <w:vertAlign w:val="baseline"/>
+                <w:lang w:val="en-US"/>
+              </w:rPr>
+            </w:pPr>
+          </w:p>
+        </w:tc>
+      </w:tr>
+    </w:tbl>
+    <w:p>
+      <w:pPr>
+        <w:rPr>
+          <w:b w:val="0"/>
+          <w:bCs w:val="0"/>
+          <w:i w:val="0"/>
+          <w:iCs w:val="0"/>
+          <w:lang w:val="en-US"/>
+        </w:rPr>
+      </w:pPr>
+    </w:p>
+    <w:p>
+      <w:pPr>
+        <w:rPr>
+          <w:b w:val="0"/>
+          <w:bCs w:val="0"/>
+          <w:i w:val="0"/>
+          <w:iCs w:val="0"/>
+          <w:lang w:val="en-US"/>
+        </w:rPr>
+      </w:pPr>
+    </w:p>
+    <w:p>
+      <w:pPr>
+        <w:rPr>
+          <w:b/>
+          <w:bCs/>
+          <w:sz w:val="22"/>
+          <w:szCs w:val="22"/>
+          <w:lang w:val="en-US"/>
+        </w:rPr>
+      </w:pPr>
+      <w:r>
+        <w:rPr>
+          <w:b/>
+          <w:bCs/>
+          <w:sz w:val="22"/>
+          <w:szCs w:val="22"/>
+          <w:lang w:val="en-US"/>
+        </w:rPr>
+        <w:t>Attributes</w:t>
+      </w:r>
+    </w:p>
+    <w:p>
+      <w:pPr>
+        <w:rPr>
+          <w:rFonts w:hint="default"/>
+          <w:b w:val="0"/>
+          <w:bCs w:val="0"/>
+          <w:lang w:val="en-US"/>
+        </w:rPr>
+      </w:pPr>
+      <w:r>
+        <w:rPr>
+          <w:b w:val="0"/>
+          <w:bCs w:val="0"/>
+          <w:lang w:val="en-US"/>
+        </w:rPr>
+        <w:t xml:space="preserve">Tags can also have </w:t>
+      </w:r>
+      <w:r>
+        <w:rPr>
+          <w:rFonts w:hint="default"/>
+          <w:b w:val="0"/>
+          <w:bCs w:val="0"/>
+          <w:lang w:val="en-US"/>
+        </w:rPr>
+        <w:t>“attributes” which include extra bits of information about that tag/element. Attributes appear in the tag inside of quotation marks.</w:t>
+      </w:r>
+    </w:p>
+    <w:p>
+      <w:pPr>
+        <w:rPr>
+          <w:rFonts w:hint="default"/>
+          <w:b w:val="0"/>
+          <w:bCs w:val="0"/>
+          <w:lang w:val="en-US"/>
+        </w:rPr>
+      </w:pPr>
+    </w:p>
+    <w:p>
+      <w:pPr>
+        <w:rPr>
+          <w:rFonts w:hint="default"/>
+          <w:b/>
+          <w:bCs/>
+          <w:lang w:val="en-US"/>
+        </w:rPr>
+      </w:pPr>
+      <w:r>
+        <w:rPr>
+          <w:rFonts w:hint="default"/>
+          <w:b/>
+          <w:bCs/>
+          <w:lang w:val="en-US"/>
+        </w:rPr>
+        <w:t>&lt;tag attribute=”value”&gt;&lt;tag&gt;</w:t>
+      </w:r>
+    </w:p>
+    <w:p>
+      <w:pPr>
+        <w:rPr>
+          <w:rFonts w:hint="default"/>
+          <w:b/>
+          <w:bCs/>
+          <w:lang w:val="en-US"/>
+        </w:rPr>
+      </w:pPr>
+      <w:r>
+        <w:rPr>
+          <w:rFonts w:hint="default"/>
+          <w:b/>
+          <w:bCs/>
+          <w:lang w:val="en-US"/>
+        </w:rPr>
+        <w:t>&lt;a href=”http://google.com”&gt;Click&lt;/a&gt;</w:t>
+      </w:r>
+    </w:p>
+    <w:p>
+      <w:pPr>
+        <w:rPr>
+          <w:rFonts w:hint="default"/>
+          <w:b/>
+          <w:bCs/>
+          <w:lang w:val="en-US"/>
+        </w:rPr>
+      </w:pPr>
+      <w:r>
+        <w:rPr>
+          <w:rFonts w:hint="default"/>
+          <w:b/>
+          <w:bCs/>
+          <w:lang w:val="en-US"/>
+        </w:rPr>
+        <w:t>&lt;h1 id=”myHeading”&gt;&lt;/h1&gt;</w:t>
+      </w:r>
+    </w:p>
+    <w:p>
+      <w:pPr>
+        <w:rPr>
+          <w:rFonts w:hint="default"/>
+          <w:b/>
+          <w:bCs/>
+          <w:lang w:val="en-US"/>
+        </w:rPr>
+      </w:pPr>
+    </w:p>
+    <w:p>
+      <w:pPr>
+        <w:rPr>
+          <w:b w:val="0"/>
+          <w:bCs w:val="0"/>
+          <w:lang w:val="en-US"/>
+        </w:rPr>
+      </w:pPr>
+      <w:r>
+        <w:rPr>
+          <w:b w:val="0"/>
+          <w:bCs w:val="0"/>
+          <w:lang w:val="en-US"/>
+        </w:rPr>
+        <w:t>Attributes can use single or double quotes.</w:t>
+      </w:r>
+    </w:p>
+    <w:p>
+      <w:pPr>
+        <w:rPr>
+          <w:b w:val="0"/>
+          <w:bCs w:val="0"/>
+          <w:lang w:val="en-US"/>
+        </w:rPr>
+      </w:pPr>
+    </w:p>
+    <w:p>
+      <w:pPr>
+        <w:rPr>
+          <w:b/>
+          <w:bCs/>
+          <w:sz w:val="22"/>
+          <w:szCs w:val="22"/>
+          <w:lang w:val="en-US"/>
+        </w:rPr>
+      </w:pPr>
+      <w:r>
+        <w:rPr>
+          <w:b/>
+          <w:bCs/>
+          <w:sz w:val="22"/>
+          <w:szCs w:val="22"/>
+          <w:lang w:val="en-US"/>
+        </w:rPr>
+        <w:t>Block Level Elements</w:t>
+      </w:r>
+    </w:p>
+    <w:p>
+      <w:pPr>
+        <w:rPr>
+          <w:b w:val="0"/>
+          <w:bCs w:val="0"/>
+          <w:sz w:val="20"/>
+          <w:szCs w:val="20"/>
+          <w:lang w:val="en-US"/>
+        </w:rPr>
+      </w:pPr>
+      <w:r>
+        <w:rPr>
+          <w:b w:val="0"/>
+          <w:bCs w:val="0"/>
+          <w:sz w:val="20"/>
+          <w:szCs w:val="20"/>
+          <w:lang w:val="en-US"/>
+        </w:rPr>
+        <w:t>They always start on a new line and they take full available width.</w:t>
+      </w:r>
+    </w:p>
+    <w:p>
+      <w:pPr>
+        <w:rPr>
+          <w:b w:val="0"/>
+          <w:bCs w:val="0"/>
+          <w:sz w:val="20"/>
+          <w:szCs w:val="20"/>
+          <w:lang w:val="en-US"/>
+        </w:rPr>
+      </w:pPr>
+      <w:r>
+        <w:rPr>
+          <w:b w:val="0"/>
+          <w:bCs w:val="0"/>
+          <w:sz w:val="20"/>
+          <w:szCs w:val="20"/>
+          <w:lang w:val="en-US"/>
+        </w:rPr>
+        <w:t>&lt;div&gt;</w:t>
+      </w:r>
+    </w:p>
+    <w:p>
+      <w:pPr>
+        <w:rPr>
+          <w:b w:val="0"/>
+          <w:bCs w:val="0"/>
+          <w:sz w:val="20"/>
+          <w:szCs w:val="20"/>
+          <w:lang w:val="en-US"/>
+        </w:rPr>
+      </w:pPr>
+      <w:r>
+        <w:rPr>
+          <w:b w:val="0"/>
+          <w:bCs w:val="0"/>
+          <w:sz w:val="20"/>
+          <w:szCs w:val="20"/>
+          <w:lang w:val="en-US"/>
+        </w:rPr>
+        <w:t>&lt;h1&gt; - &lt;h6&gt;</w:t>
+      </w:r>
+    </w:p>
+    <w:p>
+      <w:pPr>
+        <w:rPr>
+          <w:b w:val="0"/>
+          <w:bCs w:val="0"/>
+          <w:sz w:val="20"/>
+          <w:szCs w:val="20"/>
+          <w:lang w:val="en-US"/>
+        </w:rPr>
+      </w:pPr>
+      <w:r>
+        <w:rPr>
+          <w:b w:val="0"/>
+          <w:bCs w:val="0"/>
+          <w:sz w:val="20"/>
+          <w:szCs w:val="20"/>
+          <w:lang w:val="en-US"/>
+        </w:rPr>
+        <w:t>&lt;p&gt;</w:t>
+      </w:r>
+    </w:p>
+    <w:p>
+      <w:pPr>
+        <w:rPr>
+          <w:b w:val="0"/>
+          <w:bCs w:val="0"/>
+          <w:sz w:val="20"/>
+          <w:szCs w:val="20"/>
+          <w:lang w:val="en-US"/>
+        </w:rPr>
+      </w:pPr>
+      <w:r>
+        <w:rPr>
+          <w:b w:val="0"/>
+          <w:bCs w:val="0"/>
+          <w:sz w:val="20"/>
+          <w:szCs w:val="20"/>
+          <w:lang w:val="en-US"/>
+        </w:rPr>
+        <w:t>&lt;form&gt;</w:t>
+      </w:r>
+    </w:p>
+    <w:p>
+      <w:pPr>
+        <w:rPr>
+          <w:b w:val="0"/>
+          <w:bCs w:val="0"/>
+          <w:sz w:val="20"/>
+          <w:szCs w:val="20"/>
+          <w:lang w:val="en-US"/>
+        </w:rPr>
+      </w:pPr>
+      <w:r>
+        <w:rPr>
+          <w:b w:val="0"/>
+          <w:bCs w:val="0"/>
+          <w:sz w:val="20"/>
+          <w:szCs w:val="20"/>
+          <w:lang w:val="en-US"/>
+        </w:rPr>
+        <w:t>If we pt something inside those elements will go across all page and whatever we put after it will go on the next line.</w:t>
+      </w:r>
+    </w:p>
+    <w:p>
+      <w:pPr>
+        <w:rPr>
+          <w:b w:val="0"/>
+          <w:bCs w:val="0"/>
+          <w:sz w:val="20"/>
+          <w:szCs w:val="20"/>
+          <w:lang w:val="en-US"/>
+        </w:rPr>
+      </w:pPr>
+    </w:p>
+    <w:p>
+      <w:pPr>
+        <w:rPr>
+          <w:b/>
+          <w:bCs/>
+          <w:sz w:val="22"/>
+          <w:szCs w:val="22"/>
+          <w:lang w:val="en-US"/>
+        </w:rPr>
+      </w:pPr>
+      <w:r>
+        <w:rPr>
+          <w:b/>
+          <w:bCs/>
+          <w:sz w:val="22"/>
+          <w:szCs w:val="22"/>
+          <w:lang w:val="en-US"/>
+        </w:rPr>
+        <w:t>Inline Level Elements</w:t>
+      </w:r>
+    </w:p>
+    <w:p>
+      <w:pPr>
+        <w:rPr>
+          <w:b w:val="0"/>
+          <w:bCs w:val="0"/>
+          <w:sz w:val="20"/>
+          <w:szCs w:val="20"/>
+          <w:lang w:val="en-US"/>
+        </w:rPr>
+      </w:pPr>
+      <w:r>
+        <w:rPr>
+          <w:b w:val="0"/>
+          <w:bCs w:val="0"/>
+          <w:sz w:val="20"/>
+          <w:szCs w:val="20"/>
+          <w:lang w:val="en-US"/>
+        </w:rPr>
+        <w:t>They do not start on a new line. They take only necessary width.</w:t>
+      </w:r>
+    </w:p>
+    <w:p>
+      <w:pPr>
+        <w:rPr>
+          <w:b w:val="0"/>
+          <w:bCs w:val="0"/>
+          <w:sz w:val="20"/>
+          <w:szCs w:val="20"/>
+          <w:lang w:val="en-US"/>
+        </w:rPr>
+      </w:pPr>
+      <w:r>
+        <w:rPr>
+          <w:b w:val="0"/>
+          <w:bCs w:val="0"/>
+          <w:sz w:val="20"/>
+          <w:szCs w:val="20"/>
+          <w:lang w:val="en-US"/>
+        </w:rPr>
+        <w:t>&lt;span&gt;</w:t>
+      </w:r>
+    </w:p>
+    <w:p>
+      <w:pPr>
+        <w:rPr>
+          <w:b w:val="0"/>
+          <w:bCs w:val="0"/>
+          <w:sz w:val="20"/>
+          <w:szCs w:val="20"/>
+          <w:lang w:val="en-US"/>
+        </w:rPr>
+      </w:pPr>
+      <w:r>
+        <w:rPr>
+          <w:b w:val="0"/>
+          <w:bCs w:val="0"/>
+          <w:sz w:val="20"/>
+          <w:szCs w:val="20"/>
+          <w:lang w:val="en-US"/>
+        </w:rPr>
+        <w:t>&lt;a&gt;</w:t>
+      </w:r>
+    </w:p>
+    <w:p>
+      <w:pPr>
+        <w:rPr>
+          <w:b w:val="0"/>
+          <w:bCs w:val="0"/>
+          <w:sz w:val="20"/>
+          <w:szCs w:val="20"/>
+          <w:lang w:val="en-US"/>
+        </w:rPr>
+      </w:pPr>
+      <w:r>
+        <w:rPr>
+          <w:b w:val="0"/>
+          <w:bCs w:val="0"/>
+          <w:sz w:val="20"/>
+          <w:szCs w:val="20"/>
+          <w:lang w:val="en-US"/>
+        </w:rPr>
+        <w:t>&lt;img&gt;</w:t>
+      </w:r>
+    </w:p>
+    <w:p>
+      <w:pPr>
+        <w:rPr>
+          <w:b w:val="0"/>
+          <w:bCs w:val="0"/>
+          <w:sz w:val="20"/>
+          <w:szCs w:val="20"/>
+          <w:lang w:val="en-US"/>
+        </w:rPr>
+      </w:pPr>
       <w:bookmarkStart w:id="0" w:name="_GoBack"/>
       <w:bookmarkEnd w:id="0"/>
     </w:p>
@@ -612,6 +1994,26 @@
       <w:szCs w:val="18"/>
     </w:rPr>
   </w:style>
+  <w:style w:type="table" w:styleId="6">
+    <w:name w:val="Table Grid"/>
+    <w:basedOn w:val="5"/>
+    <w:uiPriority w:val="0"/>
+    <w:pPr>
+      <w:widowControl w:val="0"/>
+      <w:jc w:val="both"/>
+    </w:pPr>
+    <w:tblPr>
+      <w:tblBorders>
+        <w:top w:val="single" w:color="auto" w:sz="4" w:space="0"/>
+        <w:left w:val="single" w:color="auto" w:sz="4" w:space="0"/>
+        <w:bottom w:val="single" w:color="auto" w:sz="4" w:space="0"/>
+        <w:right w:val="single" w:color="auto" w:sz="4" w:space="0"/>
+        <w:insideH w:val="single" w:color="auto" w:sz="4" w:space="0"/>
+        <w:insideV w:val="single" w:color="auto" w:sz="4" w:space="0"/>
+      </w:tblBorders>
+      <w:tblLayout w:type="fixed"/>
+    </w:tblPr>
+  </w:style>
 </w:styles>
 </file>
 

</xml_diff>